<commit_message>
Chapter 4 tasks 1-3
</commit_message>
<xml_diff>
--- a/ch3/scrnshtch3.docx
+++ b/ch3/scrnshtch3.docx
@@ -8,7 +8,7 @@
           <w:noProof/>
         </w:rPr>
         <w:drawing>
-          <wp:inline distT="0" distB="0" distL="0" distR="0" wp14:anchorId="5C17180E" wp14:editId="409CDF25">
+          <wp:inline distT="0" distB="0" distL="0" distR="0" wp14:anchorId="5C17180E" wp14:editId="6B6F2A61">
             <wp:extent cx="5943600" cy="3214370"/>
             <wp:effectExtent l="0" t="0" r="0" b="5080"/>
             <wp:docPr id="215665129" name="Picture 2" descr="A screenshot of a computer&#10;&#10;AI-generated content may be incorrect."/>
@@ -56,7 +56,7 @@
           <w:noProof/>
         </w:rPr>
         <w:drawing>
-          <wp:inline distT="0" distB="0" distL="0" distR="0" wp14:anchorId="0D03BFE9" wp14:editId="1FEF765F">
+          <wp:inline distT="0" distB="0" distL="0" distR="0" wp14:anchorId="0D03BFE9" wp14:editId="2BAAF321">
             <wp:extent cx="5943600" cy="3215640"/>
             <wp:effectExtent l="0" t="0" r="0" b="3810"/>
             <wp:docPr id="164266758" name="Picture 3" descr="A screenshot of a computer&#10;&#10;AI-generated content may be incorrect."/>
@@ -105,7 +105,7 @@
         </w:rPr>
         <w:lastRenderedPageBreak/>
         <w:drawing>
-          <wp:inline distT="0" distB="0" distL="0" distR="0" wp14:anchorId="3AC7B2C0" wp14:editId="130773BB">
+          <wp:inline distT="0" distB="0" distL="0" distR="0" wp14:anchorId="3AC7B2C0" wp14:editId="7420DC28">
             <wp:extent cx="5943600" cy="2875915"/>
             <wp:effectExtent l="0" t="0" r="0" b="635"/>
             <wp:docPr id="350364246" name="Picture 4" descr="A screenshot of a computer&#10;&#10;AI-generated content may be incorrect."/>
@@ -135,6 +135,151 @@
                     <a:xfrm>
                       <a:off x="0" y="0"/>
                       <a:ext cx="5943600" cy="2875915"/>
+                    </a:xfrm>
+                    <a:prstGeom prst="rect">
+                      <a:avLst/>
+                    </a:prstGeom>
+                  </pic:spPr>
+                </pic:pic>
+              </a:graphicData>
+            </a:graphic>
+          </wp:inline>
+        </w:drawing>
+      </w:r>
+    </w:p>
+    <w:p>
+      <w:r>
+        <w:rPr>
+          <w:noProof/>
+        </w:rPr>
+        <w:drawing>
+          <wp:inline distT="0" distB="0" distL="0" distR="0" wp14:anchorId="03CDF0E7" wp14:editId="7EDA1F65">
+            <wp:extent cx="5943600" cy="3121025"/>
+            <wp:effectExtent l="0" t="0" r="0" b="3175"/>
+            <wp:docPr id="504328395" name="Picture 2" descr="A screenshot of a computer&#10;&#10;AI-generated content may be incorrect."/>
+            <wp:cNvGraphicFramePr>
+              <a:graphicFrameLocks xmlns:a="http://schemas.openxmlformats.org/drawingml/2006/main" noChangeAspect="1"/>
+            </wp:cNvGraphicFramePr>
+            <a:graphic xmlns:a="http://schemas.openxmlformats.org/drawingml/2006/main">
+              <a:graphicData uri="http://schemas.openxmlformats.org/drawingml/2006/picture">
+                <pic:pic xmlns:pic="http://schemas.openxmlformats.org/drawingml/2006/picture">
+                  <pic:nvPicPr>
+                    <pic:cNvPr id="504328395" name="Picture 2" descr="A screenshot of a computer&#10;&#10;AI-generated content may be incorrect."/>
+                    <pic:cNvPicPr/>
+                  </pic:nvPicPr>
+                  <pic:blipFill>
+                    <a:blip r:embed="rId7" cstate="print">
+                      <a:extLst>
+                        <a:ext uri="{28A0092B-C50C-407E-A947-70E740481C1C}">
+                          <a14:useLocalDpi xmlns:a14="http://schemas.microsoft.com/office/drawing/2010/main" val="0"/>
+                        </a:ext>
+                      </a:extLst>
+                    </a:blip>
+                    <a:stretch>
+                      <a:fillRect/>
+                    </a:stretch>
+                  </pic:blipFill>
+                  <pic:spPr>
+                    <a:xfrm>
+                      <a:off x="0" y="0"/>
+                      <a:ext cx="5943600" cy="3121025"/>
+                    </a:xfrm>
+                    <a:prstGeom prst="rect">
+                      <a:avLst/>
+                    </a:prstGeom>
+                  </pic:spPr>
+                </pic:pic>
+              </a:graphicData>
+            </a:graphic>
+          </wp:inline>
+        </w:drawing>
+      </w:r>
+    </w:p>
+    <w:p>
+      <w:r>
+        <w:rPr>
+          <w:noProof/>
+        </w:rPr>
+        <w:lastRenderedPageBreak/>
+        <w:drawing>
+          <wp:inline distT="0" distB="0" distL="0" distR="0" wp14:anchorId="0BD7E5EB" wp14:editId="33EF4FEE">
+            <wp:extent cx="5943600" cy="3253105"/>
+            <wp:effectExtent l="0" t="0" r="0" b="4445"/>
+            <wp:docPr id="1312291918" name="Picture 3" descr="A screenshot of a computer&#10;&#10;AI-generated content may be incorrect."/>
+            <wp:cNvGraphicFramePr>
+              <a:graphicFrameLocks xmlns:a="http://schemas.openxmlformats.org/drawingml/2006/main" noChangeAspect="1"/>
+            </wp:cNvGraphicFramePr>
+            <a:graphic xmlns:a="http://schemas.openxmlformats.org/drawingml/2006/main">
+              <a:graphicData uri="http://schemas.openxmlformats.org/drawingml/2006/picture">
+                <pic:pic xmlns:pic="http://schemas.openxmlformats.org/drawingml/2006/picture">
+                  <pic:nvPicPr>
+                    <pic:cNvPr id="1312291918" name="Picture 3" descr="A screenshot of a computer&#10;&#10;AI-generated content may be incorrect."/>
+                    <pic:cNvPicPr/>
+                  </pic:nvPicPr>
+                  <pic:blipFill>
+                    <a:blip r:embed="rId8" cstate="print">
+                      <a:extLst>
+                        <a:ext uri="{28A0092B-C50C-407E-A947-70E740481C1C}">
+                          <a14:useLocalDpi xmlns:a14="http://schemas.microsoft.com/office/drawing/2010/main" val="0"/>
+                        </a:ext>
+                      </a:extLst>
+                    </a:blip>
+                    <a:stretch>
+                      <a:fillRect/>
+                    </a:stretch>
+                  </pic:blipFill>
+                  <pic:spPr>
+                    <a:xfrm>
+                      <a:off x="0" y="0"/>
+                      <a:ext cx="5943600" cy="3253105"/>
+                    </a:xfrm>
+                    <a:prstGeom prst="rect">
+                      <a:avLst/>
+                    </a:prstGeom>
+                  </pic:spPr>
+                </pic:pic>
+              </a:graphicData>
+            </a:graphic>
+          </wp:inline>
+        </w:drawing>
+      </w:r>
+    </w:p>
+    <w:p>
+      <w:r>
+        <w:rPr>
+          <w:noProof/>
+        </w:rPr>
+        <w:drawing>
+          <wp:inline distT="0" distB="0" distL="0" distR="0" wp14:anchorId="0DEC3CB0" wp14:editId="377C3AFA">
+            <wp:extent cx="5943600" cy="3369310"/>
+            <wp:effectExtent l="0" t="0" r="0" b="2540"/>
+            <wp:docPr id="640109025" name="Picture 4" descr="A screenshot of a computer&#10;&#10;AI-generated content may be incorrect."/>
+            <wp:cNvGraphicFramePr>
+              <a:graphicFrameLocks xmlns:a="http://schemas.openxmlformats.org/drawingml/2006/main" noChangeAspect="1"/>
+            </wp:cNvGraphicFramePr>
+            <a:graphic xmlns:a="http://schemas.openxmlformats.org/drawingml/2006/main">
+              <a:graphicData uri="http://schemas.openxmlformats.org/drawingml/2006/picture">
+                <pic:pic xmlns:pic="http://schemas.openxmlformats.org/drawingml/2006/picture">
+                  <pic:nvPicPr>
+                    <pic:cNvPr id="640109025" name="Picture 4" descr="A screenshot of a computer&#10;&#10;AI-generated content may be incorrect."/>
+                    <pic:cNvPicPr/>
+                  </pic:nvPicPr>
+                  <pic:blipFill>
+                    <a:blip r:embed="rId9" cstate="print">
+                      <a:extLst>
+                        <a:ext uri="{28A0092B-C50C-407E-A947-70E740481C1C}">
+                          <a14:useLocalDpi xmlns:a14="http://schemas.microsoft.com/office/drawing/2010/main" val="0"/>
+                        </a:ext>
+                      </a:extLst>
+                    </a:blip>
+                    <a:stretch>
+                      <a:fillRect/>
+                    </a:stretch>
+                  </pic:blipFill>
+                  <pic:spPr>
+                    <a:xfrm>
+                      <a:off x="0" y="0"/>
+                      <a:ext cx="5943600" cy="3369310"/>
                     </a:xfrm>
                     <a:prstGeom prst="rect">
                       <a:avLst/>

</xml_diff>